<commit_message>
updated the document for screenshots
</commit_message>
<xml_diff>
--- a/Screenshots.docx
+++ b/Screenshots.docx
@@ -2126,8 +2126,8 @@
           <w:szCs w:val="24"/>
         </w:rPr>
         <w:drawing>
-          <wp:inline distT="0" distB="0" distL="0" distR="0" wp14:anchorId="5BBA8B52" wp14:editId="34BA74A8">
-            <wp:extent cx="4444779" cy="2498764"/>
+          <wp:inline distT="0" distB="0" distL="0" distR="0" wp14:anchorId="5BBA8B52" wp14:editId="68E448D0">
+            <wp:extent cx="5943600" cy="2498531"/>
             <wp:effectExtent l="0" t="0" r="0" b="0"/>
             <wp:docPr id="31" name="Picture 31" descr="A screenshot of a computer screen&#10;&#10;Description automatically generated with medium confidence"/>
             <wp:cNvGraphicFramePr>
@@ -2149,7 +2149,7 @@
                   <pic:spPr>
                     <a:xfrm>
                       <a:off x="0" y="0"/>
-                      <a:ext cx="4453832" cy="2503853"/>
+                      <a:ext cx="5974159" cy="2511377"/>
                     </a:xfrm>
                     <a:prstGeom prst="rect">
                       <a:avLst/>
@@ -2179,9 +2179,9 @@
         </w:rPr>
         <w:lastRenderedPageBreak/>
         <w:drawing>
-          <wp:inline distT="0" distB="0" distL="0" distR="0" wp14:anchorId="4C76D2E2" wp14:editId="6CD6503D">
-            <wp:extent cx="4444365" cy="2315210"/>
-            <wp:effectExtent l="0" t="0" r="0" b="0"/>
+          <wp:inline distT="0" distB="0" distL="0" distR="0" wp14:anchorId="4C76D2E2" wp14:editId="7FB53213">
+            <wp:extent cx="6071616" cy="2314997"/>
+            <wp:effectExtent l="0" t="0" r="5715" b="9525"/>
             <wp:docPr id="28" name="Picture 28" descr="A screenshot of a computer&#10;&#10;Description automatically generated"/>
             <wp:cNvGraphicFramePr>
               <a:graphicFrameLocks xmlns:a="http://schemas.openxmlformats.org/drawingml/2006/main" noChangeAspect="1"/>
@@ -2202,7 +2202,7 @@
                   <pic:spPr>
                     <a:xfrm>
                       <a:off x="0" y="0"/>
-                      <a:ext cx="4444365" cy="2315210"/>
+                      <a:ext cx="6084037" cy="2319733"/>
                     </a:xfrm>
                     <a:prstGeom prst="rect">
                       <a:avLst/>
@@ -2240,9 +2240,9 @@
           <w:szCs w:val="24"/>
         </w:rPr>
         <w:drawing>
-          <wp:inline distT="0" distB="0" distL="0" distR="0" wp14:anchorId="695F7152" wp14:editId="196EB2C8">
-            <wp:extent cx="4492487" cy="2404644"/>
-            <wp:effectExtent l="0" t="0" r="3810" b="0"/>
+          <wp:inline distT="0" distB="0" distL="0" distR="0" wp14:anchorId="695F7152" wp14:editId="3D5044A7">
+            <wp:extent cx="6005779" cy="2404110"/>
+            <wp:effectExtent l="0" t="0" r="0" b="0"/>
             <wp:docPr id="30" name="Picture 30" descr="A screenshot of a computer&#10;&#10;Description automatically generated with medium confidence"/>
             <wp:cNvGraphicFramePr>
               <a:graphicFrameLocks xmlns:a="http://schemas.openxmlformats.org/drawingml/2006/main" noChangeAspect="1"/>
@@ -2263,7 +2263,7 @@
                   <pic:spPr>
                     <a:xfrm>
                       <a:off x="0" y="0"/>
-                      <a:ext cx="4502668" cy="2410093"/>
+                      <a:ext cx="6022502" cy="2410804"/>
                     </a:xfrm>
                     <a:prstGeom prst="rect">
                       <a:avLst/>

</xml_diff>